<commit_message>
Documento estructura datos diccionarios
</commit_message>
<xml_diff>
--- a/document/5 - Estructuras de Datos/semana_5_datos.docx
+++ b/document/5 - Estructuras de Datos/semana_5_datos.docx
@@ -4,6 +4,9 @@
   <w:body>
     <w:p>
       <w:r>
+        <w:rPr>
+          <w:noProof/>
+        </w:rPr>
         <w:drawing>
           <wp:inline distT="0" distB="0" distL="0" distR="0" wp14:anchorId="18796597" wp14:editId="5BFCB55B">
             <wp:extent cx="5612130" cy="3378200"/>
@@ -47,191 +50,46 @@
       </w:r>
       <w:r>
         <w:cr/>
-      </w:r>
-      <w:proofErr w:type="spellStart"/>
-      <w:r>
-        <w:t>print</w:t>
-      </w:r>
-      <w:proofErr w:type="spellEnd"/>
-      <w:r>
-        <w:t>('</w:t>
-      </w:r>
-      <w:proofErr w:type="spellStart"/>
-      <w:r>
-        <w:t>Objetos:</w:t>
-      </w:r>
-      <w:proofErr w:type="gramStart"/>
-      <w:r>
-        <w:t>',Objetos</w:t>
-      </w:r>
-      <w:proofErr w:type="spellEnd"/>
-      <w:proofErr w:type="gramEnd"/>
-      <w:r>
-        <w:t>)</w:t>
-      </w:r>
-      <w:r>
-        <w:cr/>
-      </w:r>
-      <w:proofErr w:type="spellStart"/>
-      <w:r>
-        <w:t>Numeros</w:t>
-      </w:r>
-      <w:proofErr w:type="spellEnd"/>
-      <w:r>
-        <w:t xml:space="preserve"> = [1, 22, 333, 4444, 55555]</w:t>
-      </w:r>
-      <w:r>
-        <w:cr/>
-      </w:r>
-      <w:proofErr w:type="spellStart"/>
-      <w:r>
-        <w:t>print</w:t>
-      </w:r>
-      <w:proofErr w:type="spellEnd"/>
-      <w:r>
-        <w:t>('</w:t>
-      </w:r>
-      <w:proofErr w:type="spellStart"/>
-      <w:r>
-        <w:t>Numeros</w:t>
-      </w:r>
-      <w:proofErr w:type="spellEnd"/>
-      <w:r>
-        <w:t>:</w:t>
-      </w:r>
-      <w:proofErr w:type="gramStart"/>
-      <w:r>
-        <w:t>',</w:t>
-      </w:r>
-      <w:proofErr w:type="spellStart"/>
-      <w:r>
-        <w:t>Numeros</w:t>
-      </w:r>
-      <w:proofErr w:type="spellEnd"/>
-      <w:proofErr w:type="gramEnd"/>
-      <w:r>
-        <w:t>)</w:t>
-      </w:r>
-      <w:r>
-        <w:cr/>
-      </w:r>
-      <w:proofErr w:type="spellStart"/>
-      <w:r>
-        <w:t>Lista_vacia</w:t>
-      </w:r>
-      <w:proofErr w:type="spellEnd"/>
-      <w:r>
-        <w:t xml:space="preserve"> = []</w:t>
-      </w:r>
-      <w:r>
-        <w:cr/>
-      </w:r>
-      <w:proofErr w:type="spellStart"/>
-      <w:proofErr w:type="gramStart"/>
-      <w:r>
-        <w:t>print</w:t>
-      </w:r>
-      <w:proofErr w:type="spellEnd"/>
-      <w:r>
-        <w:t>(</w:t>
-      </w:r>
-      <w:proofErr w:type="gramEnd"/>
-      <w:r>
-        <w:t xml:space="preserve">'Lista </w:t>
-      </w:r>
-      <w:proofErr w:type="spellStart"/>
-      <w:r>
-        <w:t>Vacia</w:t>
-      </w:r>
-      <w:proofErr w:type="spellEnd"/>
-      <w:r>
-        <w:t>',</w:t>
-      </w:r>
-      <w:proofErr w:type="spellStart"/>
-      <w:r>
-        <w:t>Lista_vacia</w:t>
-      </w:r>
-      <w:proofErr w:type="spellEnd"/>
-      <w:r>
-        <w:t>)</w:t>
-      </w:r>
-      <w:r>
-        <w:cr/>
-      </w:r>
-      <w:r>
-        <w:cr/>
-      </w:r>
-      <w:proofErr w:type="spellStart"/>
-      <w:proofErr w:type="gramStart"/>
-      <w:r>
-        <w:t>print</w:t>
-      </w:r>
-      <w:proofErr w:type="spellEnd"/>
-      <w:r>
-        <w:t>(</w:t>
-      </w:r>
-      <w:proofErr w:type="gramEnd"/>
-      <w:r>
-        <w:t xml:space="preserve">'Lista </w:t>
-      </w:r>
-      <w:proofErr w:type="spellStart"/>
-      <w:r>
-        <w:t>recorriendola</w:t>
-      </w:r>
-      <w:proofErr w:type="spellEnd"/>
-      <w:r>
-        <w:t>')</w:t>
-      </w:r>
-      <w:r>
-        <w:cr/>
-      </w:r>
-      <w:proofErr w:type="spellStart"/>
-      <w:r>
-        <w:t>for</w:t>
-      </w:r>
-      <w:proofErr w:type="spellEnd"/>
-      <w:r>
-        <w:t xml:space="preserve"> i in Objetos:</w:t>
+        <w:t>print('Objetos:',Objetos)</w:t>
+      </w:r>
+      <w:r>
+        <w:cr/>
+        <w:t>Numeros = [1, 22, 333, 4444, 55555]</w:t>
+      </w:r>
+      <w:r>
+        <w:cr/>
+        <w:t>print('Numeros:',Numeros)</w:t>
+      </w:r>
+      <w:r>
+        <w:cr/>
+        <w:t>Lista_vacia = []</w:t>
+      </w:r>
+      <w:r>
+        <w:cr/>
+        <w:t>print('Lista Vacia',Lista_vacia)</w:t>
+      </w:r>
+      <w:r>
+        <w:cr/>
+      </w:r>
+      <w:r>
+        <w:cr/>
+        <w:t>print('Lista recorriendola')</w:t>
+      </w:r>
+      <w:r>
+        <w:cr/>
+        <w:t>for i in Objetos:</w:t>
+      </w:r>
+      <w:r>
+        <w:cr/>
+        <w:t xml:space="preserve">    print(i)</w:t>
       </w:r>
       <w:r>
         <w:cr/>
         <w:t xml:space="preserve">    </w:t>
       </w:r>
-      <w:proofErr w:type="spellStart"/>
-      <w:r>
-        <w:t>print</w:t>
-      </w:r>
-      <w:proofErr w:type="spellEnd"/>
-      <w:r>
-        <w:t>(i)</w:t>
-      </w:r>
-      <w:r>
-        <w:cr/>
-        <w:t xml:space="preserve">    </w:t>
-      </w:r>
-      <w:r>
-        <w:cr/>
-      </w:r>
-      <w:proofErr w:type="spellStart"/>
-      <w:proofErr w:type="gramStart"/>
-      <w:r>
-        <w:t>print</w:t>
-      </w:r>
-      <w:proofErr w:type="spellEnd"/>
-      <w:r>
-        <w:t>(</w:t>
-      </w:r>
-      <w:proofErr w:type="gramEnd"/>
-      <w:r>
-        <w:t xml:space="preserve">'Tupla </w:t>
-      </w:r>
-      <w:proofErr w:type="spellStart"/>
-      <w:r>
-        <w:t>recorriendola</w:t>
-      </w:r>
-      <w:proofErr w:type="spellEnd"/>
-      <w:r>
-        <w:t>')</w:t>
+      <w:r>
+        <w:cr/>
+        <w:t>print('Tupla recorriendola')</w:t>
       </w:r>
       <w:r>
         <w:cr/>
@@ -239,172 +97,43 @@
       </w:r>
       <w:r>
         <w:cr/>
-      </w:r>
-      <w:proofErr w:type="spellStart"/>
-      <w:r>
-        <w:t>print</w:t>
-      </w:r>
-      <w:proofErr w:type="spellEnd"/>
-      <w:r>
-        <w:t>('</w:t>
-      </w:r>
-      <w:proofErr w:type="spellStart"/>
-      <w:r>
-        <w:t>Tupla:</w:t>
-      </w:r>
-      <w:proofErr w:type="gramStart"/>
-      <w:r>
-        <w:t>',Accesorios</w:t>
-      </w:r>
-      <w:proofErr w:type="spellEnd"/>
-      <w:proofErr w:type="gramEnd"/>
-      <w:r>
-        <w:t>)</w:t>
-      </w:r>
-      <w:r>
-        <w:cr/>
-      </w:r>
-      <w:proofErr w:type="spellStart"/>
-      <w:proofErr w:type="gramStart"/>
-      <w:r>
-        <w:t>print</w:t>
-      </w:r>
-      <w:proofErr w:type="spellEnd"/>
-      <w:r>
-        <w:t>(</w:t>
-      </w:r>
-      <w:proofErr w:type="gramEnd"/>
-      <w:r>
-        <w:t xml:space="preserve">'Tupla </w:t>
-      </w:r>
-      <w:proofErr w:type="spellStart"/>
-      <w:r>
-        <w:t>recorriendola</w:t>
-      </w:r>
-      <w:proofErr w:type="spellEnd"/>
-      <w:r>
-        <w:t>')</w:t>
-      </w:r>
-      <w:r>
-        <w:cr/>
-      </w:r>
-      <w:proofErr w:type="spellStart"/>
-      <w:r>
-        <w:t>for</w:t>
-      </w:r>
-      <w:proofErr w:type="spellEnd"/>
-      <w:r>
-        <w:t xml:space="preserve"> i in Accesorios:</w:t>
-      </w:r>
-      <w:r>
-        <w:cr/>
-        <w:t xml:space="preserve">    </w:t>
-      </w:r>
-      <w:proofErr w:type="spellStart"/>
-      <w:r>
-        <w:t>print</w:t>
-      </w:r>
-      <w:proofErr w:type="spellEnd"/>
-      <w:r>
-        <w:t xml:space="preserve">(i)    </w:t>
-      </w:r>
-      <w:r>
-        <w:cr/>
-      </w:r>
-      <w:r>
-        <w:cr/>
-      </w:r>
-      <w:proofErr w:type="spellStart"/>
-      <w:proofErr w:type="gramStart"/>
-      <w:r>
-        <w:t>print</w:t>
-      </w:r>
-      <w:proofErr w:type="spellEnd"/>
-      <w:r>
-        <w:t>(</w:t>
-      </w:r>
-      <w:proofErr w:type="gramEnd"/>
-      <w:r>
-        <w:t xml:space="preserve">'Tupla </w:t>
-      </w:r>
-      <w:proofErr w:type="spellStart"/>
-      <w:r>
-        <w:t>recorriendola</w:t>
-      </w:r>
-      <w:proofErr w:type="spellEnd"/>
-      <w:r>
-        <w:t xml:space="preserve"> por posición o </w:t>
-      </w:r>
-      <w:proofErr w:type="spellStart"/>
-      <w:r>
-        <w:t>indice</w:t>
-      </w:r>
-      <w:proofErr w:type="spellEnd"/>
-      <w:r>
-        <w:t>')</w:t>
-      </w:r>
-      <w:r>
-        <w:cr/>
-      </w:r>
-      <w:proofErr w:type="spellStart"/>
-      <w:r>
-        <w:t>for</w:t>
-      </w:r>
-      <w:proofErr w:type="spellEnd"/>
-      <w:r>
-        <w:t xml:space="preserve"> i in </w:t>
-      </w:r>
-      <w:proofErr w:type="spellStart"/>
-      <w:r>
-        <w:t>range</w:t>
-      </w:r>
-      <w:proofErr w:type="spellEnd"/>
-      <w:r>
-        <w:t>(</w:t>
-      </w:r>
-      <w:proofErr w:type="spellStart"/>
-      <w:proofErr w:type="gramStart"/>
-      <w:r>
-        <w:t>len</w:t>
-      </w:r>
-      <w:proofErr w:type="spellEnd"/>
-      <w:r>
-        <w:t>(</w:t>
-      </w:r>
-      <w:proofErr w:type="gramEnd"/>
-      <w:r>
-        <w:t>Accesorios)):</w:t>
-      </w:r>
-    </w:p>
-    <w:p>
-      <w:r>
-        <w:t xml:space="preserve">    </w:t>
-      </w:r>
-      <w:proofErr w:type="spellStart"/>
-      <w:proofErr w:type="gramStart"/>
-      <w:r>
-        <w:t>print</w:t>
-      </w:r>
-      <w:proofErr w:type="spellEnd"/>
-      <w:r>
-        <w:t>(</w:t>
-      </w:r>
-      <w:proofErr w:type="gramEnd"/>
-      <w:r>
-        <w:t xml:space="preserve">'El </w:t>
-      </w:r>
-      <w:proofErr w:type="spellStart"/>
-      <w:r>
-        <w:t>indide</w:t>
-      </w:r>
-      <w:proofErr w:type="spellEnd"/>
-      <w:r>
-        <w:t xml:space="preserve"> es:',i+1,'valor:',Accesorios[i])</w:t>
+        <w:t>print('Tupla:',Accesorios)</w:t>
+      </w:r>
+      <w:r>
+        <w:cr/>
+        <w:t>print('Tupla recorriendola')</w:t>
+      </w:r>
+      <w:r>
+        <w:cr/>
+        <w:t>for i in Accesorios:</w:t>
+      </w:r>
+      <w:r>
+        <w:cr/>
+        <w:t xml:space="preserve">    print(i)    </w:t>
+      </w:r>
+      <w:r>
+        <w:cr/>
+      </w:r>
+      <w:r>
+        <w:cr/>
+        <w:t>print('Tupla recorriendola por posición o indice')</w:t>
+      </w:r>
+      <w:r>
+        <w:cr/>
+        <w:t>for i in range(len(Accesorios)):</w:t>
+      </w:r>
+    </w:p>
+    <w:p>
+      <w:r>
+        <w:t xml:space="preserve">    print('El indide es:',i+1,'valor:',Accesorios[i])</w:t>
       </w:r>
     </w:p>
     <w:p/>
     <w:p>
       <w:r>
+        <w:rPr>
+          <w:noProof/>
+        </w:rPr>
         <w:lastRenderedPageBreak/>
         <w:drawing>
           <wp:inline distT="0" distB="0" distL="0" distR="0" wp14:anchorId="48ED9654" wp14:editId="5DACF46C">
@@ -445,6 +174,9 @@
     </w:p>
     <w:p>
       <w:r>
+        <w:rPr>
+          <w:noProof/>
+        </w:rPr>
         <w:lastRenderedPageBreak/>
         <w:drawing>
           <wp:inline distT="0" distB="0" distL="0" distR="0" wp14:anchorId="0E5E4976" wp14:editId="5234ED7C">
@@ -490,6 +222,9 @@
         </w:rPr>
       </w:pPr>
       <w:r>
+        <w:rPr>
+          <w:noProof/>
+        </w:rPr>
         <w:drawing>
           <wp:inline distT="0" distB="0" distL="0" distR="0" wp14:anchorId="29717EE8" wp14:editId="45CCE38F">
             <wp:extent cx="5612130" cy="758190"/>
@@ -535,6 +270,7 @@
       </w:pPr>
       <w:r>
         <w:rPr>
+          <w:noProof/>
           <w:u w:val="single"/>
         </w:rPr>
         <w:lastRenderedPageBreak/>
@@ -583,6 +319,7 @@
       </w:pPr>
       <w:r>
         <w:rPr>
+          <w:noProof/>
           <w:u w:val="single"/>
         </w:rPr>
         <w:drawing>
@@ -628,6 +365,116 @@
           <w:u w:val="single"/>
         </w:rPr>
       </w:pPr>
+    </w:p>
+    <w:p>
+      <w:pPr>
+        <w:rPr>
+          <w:u w:val="single"/>
+        </w:rPr>
+      </w:pPr>
+    </w:p>
+    <w:p>
+      <w:pPr>
+        <w:rPr>
+          <w:u w:val="single"/>
+        </w:rPr>
+      </w:pPr>
+    </w:p>
+    <w:p>
+      <w:pPr>
+        <w:rPr>
+          <w:u w:val="single"/>
+        </w:rPr>
+      </w:pPr>
+    </w:p>
+    <w:p>
+      <w:pPr>
+        <w:rPr>
+          <w:u w:val="single"/>
+        </w:rPr>
+      </w:pPr>
+    </w:p>
+    <w:p>
+      <w:pPr>
+        <w:rPr>
+          <w:u w:val="single"/>
+        </w:rPr>
+      </w:pPr>
+    </w:p>
+    <w:p>
+      <w:pPr>
+        <w:rPr>
+          <w:u w:val="single"/>
+        </w:rPr>
+      </w:pPr>
+    </w:p>
+    <w:p>
+      <w:pPr>
+        <w:rPr>
+          <w:u w:val="single"/>
+        </w:rPr>
+      </w:pPr>
+    </w:p>
+    <w:p>
+      <w:pPr>
+        <w:rPr>
+          <w:u w:val="single"/>
+        </w:rPr>
+      </w:pPr>
+      <w:r>
+        <w:rPr>
+          <w:u w:val="single"/>
+        </w:rPr>
+        <w:lastRenderedPageBreak/>
+        <w:t>DICCIONARIOS</w:t>
+      </w:r>
+    </w:p>
+    <w:p>
+      <w:pPr>
+        <w:rPr>
+          <w:u w:val="single"/>
+        </w:rPr>
+      </w:pPr>
+      <w:r>
+        <w:rPr>
+          <w:u w:val="single"/>
+        </w:rPr>
+        <w:drawing>
+          <wp:inline distT="0" distB="0" distL="0" distR="0" wp14:anchorId="09CC8478" wp14:editId="4F3C1348">
+            <wp:extent cx="5612130" cy="2396490"/>
+            <wp:effectExtent l="0" t="0" r="7620" b="3810"/>
+            <wp:docPr id="7" name="Imagen 7"/>
+            <wp:cNvGraphicFramePr>
+              <a:graphicFrameLocks xmlns:a="http://schemas.openxmlformats.org/drawingml/2006/main" noChangeAspect="1"/>
+            </wp:cNvGraphicFramePr>
+            <a:graphic xmlns:a="http://schemas.openxmlformats.org/drawingml/2006/main">
+              <a:graphicData uri="http://schemas.openxmlformats.org/drawingml/2006/picture">
+                <pic:pic xmlns:pic="http://schemas.openxmlformats.org/drawingml/2006/picture">
+                  <pic:nvPicPr>
+                    <pic:cNvPr id="1" name=""/>
+                    <pic:cNvPicPr/>
+                  </pic:nvPicPr>
+                  <pic:blipFill>
+                    <a:blip r:embed="rId10"/>
+                    <a:stretch>
+                      <a:fillRect/>
+                    </a:stretch>
+                  </pic:blipFill>
+                  <pic:spPr>
+                    <a:xfrm>
+                      <a:off x="0" y="0"/>
+                      <a:ext cx="5612130" cy="2396490"/>
+                    </a:xfrm>
+                    <a:prstGeom prst="rect">
+                      <a:avLst/>
+                    </a:prstGeom>
+                  </pic:spPr>
+                </pic:pic>
+              </a:graphicData>
+            </a:graphic>
+          </wp:inline>
+        </w:drawing>
+      </w:r>
     </w:p>
     <w:sectPr>
       <w:pgSz w:w="12240" w:h="15840"/>

</xml_diff>

<commit_message>
ejercicios y materiales complementarios diccionarios
</commit_message>
<xml_diff>
--- a/document/5 - Estructuras de Datos/semana_5_datos.docx
+++ b/document/5 - Estructuras de Datos/semana_5_datos.docx
@@ -50,46 +50,191 @@
       </w:r>
       <w:r>
         <w:cr/>
-        <w:t>print('Objetos:',Objetos)</w:t>
-      </w:r>
-      <w:r>
-        <w:cr/>
-        <w:t>Numeros = [1, 22, 333, 4444, 55555]</w:t>
-      </w:r>
-      <w:r>
-        <w:cr/>
-        <w:t>print('Numeros:',Numeros)</w:t>
-      </w:r>
-      <w:r>
-        <w:cr/>
-        <w:t>Lista_vacia = []</w:t>
-      </w:r>
-      <w:r>
-        <w:cr/>
-        <w:t>print('Lista Vacia',Lista_vacia)</w:t>
-      </w:r>
-      <w:r>
-        <w:cr/>
-      </w:r>
-      <w:r>
-        <w:cr/>
-        <w:t>print('Lista recorriendola')</w:t>
-      </w:r>
-      <w:r>
-        <w:cr/>
-        <w:t>for i in Objetos:</w:t>
-      </w:r>
-      <w:r>
-        <w:cr/>
-        <w:t xml:space="preserve">    print(i)</w:t>
+      </w:r>
+      <w:proofErr w:type="spellStart"/>
+      <w:r>
+        <w:t>print</w:t>
+      </w:r>
+      <w:proofErr w:type="spellEnd"/>
+      <w:r>
+        <w:t>('</w:t>
+      </w:r>
+      <w:proofErr w:type="spellStart"/>
+      <w:r>
+        <w:t>Objetos:</w:t>
+      </w:r>
+      <w:proofErr w:type="gramStart"/>
+      <w:r>
+        <w:t>',Objetos</w:t>
+      </w:r>
+      <w:proofErr w:type="spellEnd"/>
+      <w:proofErr w:type="gramEnd"/>
+      <w:r>
+        <w:t>)</w:t>
+      </w:r>
+      <w:r>
+        <w:cr/>
+      </w:r>
+      <w:proofErr w:type="spellStart"/>
+      <w:r>
+        <w:t>Numeros</w:t>
+      </w:r>
+      <w:proofErr w:type="spellEnd"/>
+      <w:r>
+        <w:t xml:space="preserve"> = [1, 22, 333, 4444, 55555]</w:t>
+      </w:r>
+      <w:r>
+        <w:cr/>
+      </w:r>
+      <w:proofErr w:type="spellStart"/>
+      <w:r>
+        <w:t>print</w:t>
+      </w:r>
+      <w:proofErr w:type="spellEnd"/>
+      <w:r>
+        <w:t>('</w:t>
+      </w:r>
+      <w:proofErr w:type="spellStart"/>
+      <w:r>
+        <w:t>Numeros</w:t>
+      </w:r>
+      <w:proofErr w:type="spellEnd"/>
+      <w:r>
+        <w:t>:</w:t>
+      </w:r>
+      <w:proofErr w:type="gramStart"/>
+      <w:r>
+        <w:t>',</w:t>
+      </w:r>
+      <w:proofErr w:type="spellStart"/>
+      <w:r>
+        <w:t>Numeros</w:t>
+      </w:r>
+      <w:proofErr w:type="spellEnd"/>
+      <w:proofErr w:type="gramEnd"/>
+      <w:r>
+        <w:t>)</w:t>
+      </w:r>
+      <w:r>
+        <w:cr/>
+      </w:r>
+      <w:proofErr w:type="spellStart"/>
+      <w:r>
+        <w:t>Lista_vacia</w:t>
+      </w:r>
+      <w:proofErr w:type="spellEnd"/>
+      <w:r>
+        <w:t xml:space="preserve"> = []</w:t>
+      </w:r>
+      <w:r>
+        <w:cr/>
+      </w:r>
+      <w:proofErr w:type="spellStart"/>
+      <w:proofErr w:type="gramStart"/>
+      <w:r>
+        <w:t>print</w:t>
+      </w:r>
+      <w:proofErr w:type="spellEnd"/>
+      <w:r>
+        <w:t>(</w:t>
+      </w:r>
+      <w:proofErr w:type="gramEnd"/>
+      <w:r>
+        <w:t xml:space="preserve">'Lista </w:t>
+      </w:r>
+      <w:proofErr w:type="spellStart"/>
+      <w:r>
+        <w:t>Vacia</w:t>
+      </w:r>
+      <w:proofErr w:type="spellEnd"/>
+      <w:r>
+        <w:t>',</w:t>
+      </w:r>
+      <w:proofErr w:type="spellStart"/>
+      <w:r>
+        <w:t>Lista_vacia</w:t>
+      </w:r>
+      <w:proofErr w:type="spellEnd"/>
+      <w:r>
+        <w:t>)</w:t>
+      </w:r>
+      <w:r>
+        <w:cr/>
+      </w:r>
+      <w:r>
+        <w:cr/>
+      </w:r>
+      <w:proofErr w:type="spellStart"/>
+      <w:proofErr w:type="gramStart"/>
+      <w:r>
+        <w:t>print</w:t>
+      </w:r>
+      <w:proofErr w:type="spellEnd"/>
+      <w:r>
+        <w:t>(</w:t>
+      </w:r>
+      <w:proofErr w:type="gramEnd"/>
+      <w:r>
+        <w:t xml:space="preserve">'Lista </w:t>
+      </w:r>
+      <w:proofErr w:type="spellStart"/>
+      <w:r>
+        <w:t>recorriendola</w:t>
+      </w:r>
+      <w:proofErr w:type="spellEnd"/>
+      <w:r>
+        <w:t>')</w:t>
+      </w:r>
+      <w:r>
+        <w:cr/>
+      </w:r>
+      <w:proofErr w:type="spellStart"/>
+      <w:r>
+        <w:t>for</w:t>
+      </w:r>
+      <w:proofErr w:type="spellEnd"/>
+      <w:r>
+        <w:t xml:space="preserve"> i in Objetos:</w:t>
       </w:r>
       <w:r>
         <w:cr/>
         <w:t xml:space="preserve">    </w:t>
       </w:r>
-      <w:r>
-        <w:cr/>
-        <w:t>print('Tupla recorriendola')</w:t>
+      <w:proofErr w:type="spellStart"/>
+      <w:r>
+        <w:t>print</w:t>
+      </w:r>
+      <w:proofErr w:type="spellEnd"/>
+      <w:r>
+        <w:t>(i)</w:t>
+      </w:r>
+      <w:r>
+        <w:cr/>
+        <w:t xml:space="preserve">    </w:t>
+      </w:r>
+      <w:r>
+        <w:cr/>
+      </w:r>
+      <w:proofErr w:type="spellStart"/>
+      <w:proofErr w:type="gramStart"/>
+      <w:r>
+        <w:t>print</w:t>
+      </w:r>
+      <w:proofErr w:type="spellEnd"/>
+      <w:r>
+        <w:t>(</w:t>
+      </w:r>
+      <w:proofErr w:type="gramEnd"/>
+      <w:r>
+        <w:t xml:space="preserve">'Tupla </w:t>
+      </w:r>
+      <w:proofErr w:type="spellStart"/>
+      <w:r>
+        <w:t>recorriendola</w:t>
+      </w:r>
+      <w:proofErr w:type="spellEnd"/>
+      <w:r>
+        <w:t>')</w:t>
       </w:r>
       <w:r>
         <w:cr/>
@@ -97,35 +242,167 @@
       </w:r>
       <w:r>
         <w:cr/>
-        <w:t>print('Tupla:',Accesorios)</w:t>
-      </w:r>
-      <w:r>
-        <w:cr/>
-        <w:t>print('Tupla recorriendola')</w:t>
-      </w:r>
-      <w:r>
-        <w:cr/>
-        <w:t>for i in Accesorios:</w:t>
-      </w:r>
-      <w:r>
-        <w:cr/>
-        <w:t xml:space="preserve">    print(i)    </w:t>
-      </w:r>
-      <w:r>
-        <w:cr/>
-      </w:r>
-      <w:r>
-        <w:cr/>
-        <w:t>print('Tupla recorriendola por posición o indice')</w:t>
-      </w:r>
-      <w:r>
-        <w:cr/>
-        <w:t>for i in range(len(Accesorios)):</w:t>
-      </w:r>
-    </w:p>
-    <w:p>
-      <w:r>
-        <w:t xml:space="preserve">    print('El indide es:',i+1,'valor:',Accesorios[i])</w:t>
+      </w:r>
+      <w:proofErr w:type="spellStart"/>
+      <w:r>
+        <w:t>print</w:t>
+      </w:r>
+      <w:proofErr w:type="spellEnd"/>
+      <w:r>
+        <w:t>('</w:t>
+      </w:r>
+      <w:proofErr w:type="spellStart"/>
+      <w:r>
+        <w:t>Tupla:</w:t>
+      </w:r>
+      <w:proofErr w:type="gramStart"/>
+      <w:r>
+        <w:t>',Accesorios</w:t>
+      </w:r>
+      <w:proofErr w:type="spellEnd"/>
+      <w:proofErr w:type="gramEnd"/>
+      <w:r>
+        <w:t>)</w:t>
+      </w:r>
+      <w:r>
+        <w:cr/>
+      </w:r>
+      <w:proofErr w:type="spellStart"/>
+      <w:proofErr w:type="gramStart"/>
+      <w:r>
+        <w:t>print</w:t>
+      </w:r>
+      <w:proofErr w:type="spellEnd"/>
+      <w:r>
+        <w:t>(</w:t>
+      </w:r>
+      <w:proofErr w:type="gramEnd"/>
+      <w:r>
+        <w:t xml:space="preserve">'Tupla </w:t>
+      </w:r>
+      <w:proofErr w:type="spellStart"/>
+      <w:r>
+        <w:t>recorriendola</w:t>
+      </w:r>
+      <w:proofErr w:type="spellEnd"/>
+      <w:r>
+        <w:t>')</w:t>
+      </w:r>
+      <w:r>
+        <w:cr/>
+      </w:r>
+      <w:proofErr w:type="spellStart"/>
+      <w:r>
+        <w:t>for</w:t>
+      </w:r>
+      <w:proofErr w:type="spellEnd"/>
+      <w:r>
+        <w:t xml:space="preserve"> i in Accesorios:</w:t>
+      </w:r>
+      <w:r>
+        <w:cr/>
+        <w:t xml:space="preserve">    </w:t>
+      </w:r>
+      <w:proofErr w:type="spellStart"/>
+      <w:r>
+        <w:t>print</w:t>
+      </w:r>
+      <w:proofErr w:type="spellEnd"/>
+      <w:r>
+        <w:t xml:space="preserve">(i)    </w:t>
+      </w:r>
+      <w:r>
+        <w:cr/>
+      </w:r>
+      <w:r>
+        <w:cr/>
+      </w:r>
+      <w:proofErr w:type="spellStart"/>
+      <w:proofErr w:type="gramStart"/>
+      <w:r>
+        <w:t>print</w:t>
+      </w:r>
+      <w:proofErr w:type="spellEnd"/>
+      <w:r>
+        <w:t>(</w:t>
+      </w:r>
+      <w:proofErr w:type="gramEnd"/>
+      <w:r>
+        <w:t xml:space="preserve">'Tupla </w:t>
+      </w:r>
+      <w:proofErr w:type="spellStart"/>
+      <w:r>
+        <w:t>recorriendola</w:t>
+      </w:r>
+      <w:proofErr w:type="spellEnd"/>
+      <w:r>
+        <w:t xml:space="preserve"> por posición o </w:t>
+      </w:r>
+      <w:proofErr w:type="spellStart"/>
+      <w:r>
+        <w:t>indice</w:t>
+      </w:r>
+      <w:proofErr w:type="spellEnd"/>
+      <w:r>
+        <w:t>')</w:t>
+      </w:r>
+      <w:r>
+        <w:cr/>
+      </w:r>
+      <w:proofErr w:type="spellStart"/>
+      <w:r>
+        <w:t>for</w:t>
+      </w:r>
+      <w:proofErr w:type="spellEnd"/>
+      <w:r>
+        <w:t xml:space="preserve"> i in </w:t>
+      </w:r>
+      <w:proofErr w:type="spellStart"/>
+      <w:r>
+        <w:t>range</w:t>
+      </w:r>
+      <w:proofErr w:type="spellEnd"/>
+      <w:r>
+        <w:t>(</w:t>
+      </w:r>
+      <w:proofErr w:type="spellStart"/>
+      <w:proofErr w:type="gramStart"/>
+      <w:r>
+        <w:t>len</w:t>
+      </w:r>
+      <w:proofErr w:type="spellEnd"/>
+      <w:r>
+        <w:t>(</w:t>
+      </w:r>
+      <w:proofErr w:type="gramEnd"/>
+      <w:r>
+        <w:t>Accesorios)):</w:t>
+      </w:r>
+    </w:p>
+    <w:p>
+      <w:r>
+        <w:t xml:space="preserve">    </w:t>
+      </w:r>
+      <w:proofErr w:type="spellStart"/>
+      <w:proofErr w:type="gramStart"/>
+      <w:r>
+        <w:t>print</w:t>
+      </w:r>
+      <w:proofErr w:type="spellEnd"/>
+      <w:r>
+        <w:t>(</w:t>
+      </w:r>
+      <w:proofErr w:type="gramEnd"/>
+      <w:r>
+        <w:t xml:space="preserve">'El </w:t>
+      </w:r>
+      <w:proofErr w:type="spellStart"/>
+      <w:r>
+        <w:t>indide</w:t>
+      </w:r>
+      <w:proofErr w:type="spellEnd"/>
+      <w:r>
+        <w:t xml:space="preserve"> es:',i+1,'valor:',Accesorios[i])</w:t>
       </w:r>
     </w:p>
     <w:p/>
@@ -437,6 +714,7 @@
       </w:pPr>
       <w:r>
         <w:rPr>
+          <w:noProof/>
           <w:u w:val="single"/>
         </w:rPr>
         <w:drawing>
@@ -475,6 +753,108 @@
           </wp:inline>
         </w:drawing>
       </w:r>
+    </w:p>
+    <w:p>
+      <w:pPr>
+        <w:rPr>
+          <w:u w:val="single"/>
+        </w:rPr>
+      </w:pPr>
+      <w:r>
+        <w:rPr>
+          <w:u w:val="single"/>
+        </w:rPr>
+        <w:drawing>
+          <wp:inline distT="0" distB="0" distL="0" distR="0" wp14:anchorId="11D8E31E" wp14:editId="43372D5F">
+            <wp:extent cx="5612130" cy="2990850"/>
+            <wp:effectExtent l="0" t="0" r="7620" b="0"/>
+            <wp:docPr id="8" name="Imagen 8"/>
+            <wp:cNvGraphicFramePr>
+              <a:graphicFrameLocks xmlns:a="http://schemas.openxmlformats.org/drawingml/2006/main" noChangeAspect="1"/>
+            </wp:cNvGraphicFramePr>
+            <a:graphic xmlns:a="http://schemas.openxmlformats.org/drawingml/2006/main">
+              <a:graphicData uri="http://schemas.openxmlformats.org/drawingml/2006/picture">
+                <pic:pic xmlns:pic="http://schemas.openxmlformats.org/drawingml/2006/picture">
+                  <pic:nvPicPr>
+                    <pic:cNvPr id="1" name=""/>
+                    <pic:cNvPicPr/>
+                  </pic:nvPicPr>
+                  <pic:blipFill>
+                    <a:blip r:embed="rId11"/>
+                    <a:stretch>
+                      <a:fillRect/>
+                    </a:stretch>
+                  </pic:blipFill>
+                  <pic:spPr>
+                    <a:xfrm>
+                      <a:off x="0" y="0"/>
+                      <a:ext cx="5612130" cy="2990850"/>
+                    </a:xfrm>
+                    <a:prstGeom prst="rect">
+                      <a:avLst/>
+                    </a:prstGeom>
+                  </pic:spPr>
+                </pic:pic>
+              </a:graphicData>
+            </a:graphic>
+          </wp:inline>
+        </w:drawing>
+      </w:r>
+    </w:p>
+    <w:p>
+      <w:pPr>
+        <w:rPr>
+          <w:u w:val="single"/>
+        </w:rPr>
+      </w:pPr>
+      <w:r>
+        <w:rPr>
+          <w:u w:val="single"/>
+        </w:rPr>
+        <w:lastRenderedPageBreak/>
+        <w:drawing>
+          <wp:inline distT="0" distB="0" distL="0" distR="0" wp14:anchorId="1DA63595" wp14:editId="0C6267B4">
+            <wp:extent cx="5020376" cy="3077004"/>
+            <wp:effectExtent l="0" t="0" r="8890" b="9525"/>
+            <wp:docPr id="9" name="Imagen 9"/>
+            <wp:cNvGraphicFramePr>
+              <a:graphicFrameLocks xmlns:a="http://schemas.openxmlformats.org/drawingml/2006/main" noChangeAspect="1"/>
+            </wp:cNvGraphicFramePr>
+            <a:graphic xmlns:a="http://schemas.openxmlformats.org/drawingml/2006/main">
+              <a:graphicData uri="http://schemas.openxmlformats.org/drawingml/2006/picture">
+                <pic:pic xmlns:pic="http://schemas.openxmlformats.org/drawingml/2006/picture">
+                  <pic:nvPicPr>
+                    <pic:cNvPr id="1" name=""/>
+                    <pic:cNvPicPr/>
+                  </pic:nvPicPr>
+                  <pic:blipFill>
+                    <a:blip r:embed="rId12"/>
+                    <a:stretch>
+                      <a:fillRect/>
+                    </a:stretch>
+                  </pic:blipFill>
+                  <pic:spPr>
+                    <a:xfrm>
+                      <a:off x="0" y="0"/>
+                      <a:ext cx="5020376" cy="3077004"/>
+                    </a:xfrm>
+                    <a:prstGeom prst="rect">
+                      <a:avLst/>
+                    </a:prstGeom>
+                  </pic:spPr>
+                </pic:pic>
+              </a:graphicData>
+            </a:graphic>
+          </wp:inline>
+        </w:drawing>
+      </w:r>
+    </w:p>
+    <w:p>
+      <w:pPr>
+        <w:rPr>
+          <w:u w:val="single"/>
+        </w:rPr>
+      </w:pPr>
     </w:p>
     <w:sectPr>
       <w:pgSz w:w="12240" w:h="15840"/>

</xml_diff>